<commit_message>
results SD1 SD2 SD3
</commit_message>
<xml_diff>
--- a/results.docx
+++ b/results.docx
@@ -2148,6 +2148,342 @@
       </w:r>
     </w:p>
     <w:p>
+      <w:r>
+        <w:t>SD1</w:t>
+      </w:r>
+    </w:p>
+    <w:p>
+      <w:r>
+        <w:drawing>
+          <wp:inline distT="0" distB="0" distL="0" distR="0" wp14:anchorId="1227D3C5" wp14:editId="180981D6">
+            <wp:extent cx="6120130" cy="537845"/>
+            <wp:effectExtent l="0" t="0" r="0" b="0"/>
+            <wp:docPr id="1" name="Immagine 1"/>
+            <wp:cNvGraphicFramePr>
+              <a:graphicFrameLocks xmlns:a="http://schemas.openxmlformats.org/drawingml/2006/main" noChangeAspect="1"/>
+            </wp:cNvGraphicFramePr>
+            <a:graphic xmlns:a="http://schemas.openxmlformats.org/drawingml/2006/main">
+              <a:graphicData uri="http://schemas.openxmlformats.org/drawingml/2006/picture">
+                <pic:pic xmlns:pic="http://schemas.openxmlformats.org/drawingml/2006/picture">
+                  <pic:nvPicPr>
+                    <pic:cNvPr id="1" name=""/>
+                    <pic:cNvPicPr/>
+                  </pic:nvPicPr>
+                  <pic:blipFill>
+                    <a:blip r:embed="rId4"/>
+                    <a:stretch>
+                      <a:fillRect/>
+                    </a:stretch>
+                  </pic:blipFill>
+                  <pic:spPr>
+                    <a:xfrm>
+                      <a:off x="0" y="0"/>
+                      <a:ext cx="6120130" cy="537845"/>
+                    </a:xfrm>
+                    <a:prstGeom prst="rect">
+                      <a:avLst/>
+                    </a:prstGeom>
+                  </pic:spPr>
+                </pic:pic>
+              </a:graphicData>
+            </a:graphic>
+          </wp:inline>
+        </w:drawing>
+      </w:r>
+    </w:p>
+    <w:p>
+      <w:r>
+        <w:drawing>
+          <wp:inline distT="0" distB="0" distL="0" distR="0" wp14:anchorId="1F2AFF02" wp14:editId="7ACD75D8">
+            <wp:extent cx="6120130" cy="756920"/>
+            <wp:effectExtent l="0" t="0" r="0" b="5080"/>
+            <wp:docPr id="2" name="Immagine 2"/>
+            <wp:cNvGraphicFramePr>
+              <a:graphicFrameLocks xmlns:a="http://schemas.openxmlformats.org/drawingml/2006/main" noChangeAspect="1"/>
+            </wp:cNvGraphicFramePr>
+            <a:graphic xmlns:a="http://schemas.openxmlformats.org/drawingml/2006/main">
+              <a:graphicData uri="http://schemas.openxmlformats.org/drawingml/2006/picture">
+                <pic:pic xmlns:pic="http://schemas.openxmlformats.org/drawingml/2006/picture">
+                  <pic:nvPicPr>
+                    <pic:cNvPr id="1" name=""/>
+                    <pic:cNvPicPr/>
+                  </pic:nvPicPr>
+                  <pic:blipFill>
+                    <a:blip r:embed="rId5"/>
+                    <a:stretch>
+                      <a:fillRect/>
+                    </a:stretch>
+                  </pic:blipFill>
+                  <pic:spPr>
+                    <a:xfrm>
+                      <a:off x="0" y="0"/>
+                      <a:ext cx="6120130" cy="756920"/>
+                    </a:xfrm>
+                    <a:prstGeom prst="rect">
+                      <a:avLst/>
+                    </a:prstGeom>
+                  </pic:spPr>
+                </pic:pic>
+              </a:graphicData>
+            </a:graphic>
+          </wp:inline>
+        </w:drawing>
+      </w:r>
+    </w:p>
+    <w:p>
+      <w:r>
+        <w:t xml:space="preserve">2.15        0.8         0.8 </w:t>
+      </w:r>
+    </w:p>
+    <w:p/>
+    <w:p/>
+    <w:p/>
+    <w:p/>
+    <w:p>
+      <w:r>
+        <w:lastRenderedPageBreak/>
+        <w:t>SD2</w:t>
+      </w:r>
+    </w:p>
+    <w:p>
+      <w:r>
+        <w:drawing>
+          <wp:inline distT="0" distB="0" distL="0" distR="0" wp14:anchorId="2E9454A0" wp14:editId="35C2EC0A">
+            <wp:extent cx="6120130" cy="692150"/>
+            <wp:effectExtent l="0" t="0" r="0" b="0"/>
+            <wp:docPr id="3" name="Immagine 3"/>
+            <wp:cNvGraphicFramePr>
+              <a:graphicFrameLocks xmlns:a="http://schemas.openxmlformats.org/drawingml/2006/main" noChangeAspect="1"/>
+            </wp:cNvGraphicFramePr>
+            <a:graphic xmlns:a="http://schemas.openxmlformats.org/drawingml/2006/main">
+              <a:graphicData uri="http://schemas.openxmlformats.org/drawingml/2006/picture">
+                <pic:pic xmlns:pic="http://schemas.openxmlformats.org/drawingml/2006/picture">
+                  <pic:nvPicPr>
+                    <pic:cNvPr id="1" name=""/>
+                    <pic:cNvPicPr/>
+                  </pic:nvPicPr>
+                  <pic:blipFill>
+                    <a:blip r:embed="rId6"/>
+                    <a:stretch>
+                      <a:fillRect/>
+                    </a:stretch>
+                  </pic:blipFill>
+                  <pic:spPr>
+                    <a:xfrm>
+                      <a:off x="0" y="0"/>
+                      <a:ext cx="6120130" cy="692150"/>
+                    </a:xfrm>
+                    <a:prstGeom prst="rect">
+                      <a:avLst/>
+                    </a:prstGeom>
+                  </pic:spPr>
+                </pic:pic>
+              </a:graphicData>
+            </a:graphic>
+          </wp:inline>
+        </w:drawing>
+      </w:r>
+    </w:p>
+    <w:p>
+      <w:r>
+        <w:drawing>
+          <wp:inline distT="0" distB="0" distL="0" distR="0" wp14:anchorId="1D3F7CAE" wp14:editId="38C0C267">
+            <wp:extent cx="6120130" cy="909320"/>
+            <wp:effectExtent l="0" t="0" r="0" b="5080"/>
+            <wp:docPr id="4" name="Immagine 4"/>
+            <wp:cNvGraphicFramePr>
+              <a:graphicFrameLocks xmlns:a="http://schemas.openxmlformats.org/drawingml/2006/main" noChangeAspect="1"/>
+            </wp:cNvGraphicFramePr>
+            <a:graphic xmlns:a="http://schemas.openxmlformats.org/drawingml/2006/main">
+              <a:graphicData uri="http://schemas.openxmlformats.org/drawingml/2006/picture">
+                <pic:pic xmlns:pic="http://schemas.openxmlformats.org/drawingml/2006/picture">
+                  <pic:nvPicPr>
+                    <pic:cNvPr id="1" name=""/>
+                    <pic:cNvPicPr/>
+                  </pic:nvPicPr>
+                  <pic:blipFill>
+                    <a:blip r:embed="rId7"/>
+                    <a:stretch>
+                      <a:fillRect/>
+                    </a:stretch>
+                  </pic:blipFill>
+                  <pic:spPr>
+                    <a:xfrm>
+                      <a:off x="0" y="0"/>
+                      <a:ext cx="6120130" cy="909320"/>
+                    </a:xfrm>
+                    <a:prstGeom prst="rect">
+                      <a:avLst/>
+                    </a:prstGeom>
+                  </pic:spPr>
+                </pic:pic>
+              </a:graphicData>
+            </a:graphic>
+          </wp:inline>
+        </w:drawing>
+      </w:r>
+    </w:p>
+    <w:p>
+      <w:r>
+        <w:drawing>
+          <wp:inline distT="0" distB="0" distL="0" distR="0" wp14:anchorId="75799227" wp14:editId="231D8D67">
+            <wp:extent cx="6120130" cy="1364615"/>
+            <wp:effectExtent l="0" t="0" r="0" b="6985"/>
+            <wp:docPr id="5" name="Immagine 5"/>
+            <wp:cNvGraphicFramePr>
+              <a:graphicFrameLocks xmlns:a="http://schemas.openxmlformats.org/drawingml/2006/main" noChangeAspect="1"/>
+            </wp:cNvGraphicFramePr>
+            <a:graphic xmlns:a="http://schemas.openxmlformats.org/drawingml/2006/main">
+              <a:graphicData uri="http://schemas.openxmlformats.org/drawingml/2006/picture">
+                <pic:pic xmlns:pic="http://schemas.openxmlformats.org/drawingml/2006/picture">
+                  <pic:nvPicPr>
+                    <pic:cNvPr id="1" name=""/>
+                    <pic:cNvPicPr/>
+                  </pic:nvPicPr>
+                  <pic:blipFill>
+                    <a:blip r:embed="rId8"/>
+                    <a:stretch>
+                      <a:fillRect/>
+                    </a:stretch>
+                  </pic:blipFill>
+                  <pic:spPr>
+                    <a:xfrm>
+                      <a:off x="0" y="0"/>
+                      <a:ext cx="6120130" cy="1364615"/>
+                    </a:xfrm>
+                    <a:prstGeom prst="rect">
+                      <a:avLst/>
+                    </a:prstGeom>
+                  </pic:spPr>
+                </pic:pic>
+              </a:graphicData>
+            </a:graphic>
+          </wp:inline>
+        </w:drawing>
+      </w:r>
+    </w:p>
+    <w:p/>
+    <w:p>
+      <w:r>
+        <w:t>SD3</w:t>
+      </w:r>
+    </w:p>
+    <w:p>
+      <w:r>
+        <w:drawing>
+          <wp:inline distT="0" distB="0" distL="0" distR="0" wp14:anchorId="2B22C632" wp14:editId="6FE15BAE">
+            <wp:extent cx="6120130" cy="829945"/>
+            <wp:effectExtent l="0" t="0" r="0" b="8255"/>
+            <wp:docPr id="7" name="Immagine 7"/>
+            <wp:cNvGraphicFramePr>
+              <a:graphicFrameLocks xmlns:a="http://schemas.openxmlformats.org/drawingml/2006/main" noChangeAspect="1"/>
+            </wp:cNvGraphicFramePr>
+            <a:graphic xmlns:a="http://schemas.openxmlformats.org/drawingml/2006/main">
+              <a:graphicData uri="http://schemas.openxmlformats.org/drawingml/2006/picture">
+                <pic:pic xmlns:pic="http://schemas.openxmlformats.org/drawingml/2006/picture">
+                  <pic:nvPicPr>
+                    <pic:cNvPr id="1" name=""/>
+                    <pic:cNvPicPr/>
+                  </pic:nvPicPr>
+                  <pic:blipFill>
+                    <a:blip r:embed="rId9"/>
+                    <a:stretch>
+                      <a:fillRect/>
+                    </a:stretch>
+                  </pic:blipFill>
+                  <pic:spPr>
+                    <a:xfrm>
+                      <a:off x="0" y="0"/>
+                      <a:ext cx="6120130" cy="829945"/>
+                    </a:xfrm>
+                    <a:prstGeom prst="rect">
+                      <a:avLst/>
+                    </a:prstGeom>
+                  </pic:spPr>
+                </pic:pic>
+              </a:graphicData>
+            </a:graphic>
+          </wp:inline>
+        </w:drawing>
+      </w:r>
+    </w:p>
+    <w:p>
+      <w:r>
+        <w:drawing>
+          <wp:inline distT="0" distB="0" distL="0" distR="0" wp14:anchorId="58B452D0" wp14:editId="5B4F1166">
+            <wp:extent cx="6120130" cy="973455"/>
+            <wp:effectExtent l="0" t="0" r="0" b="0"/>
+            <wp:docPr id="6" name="Immagine 6"/>
+            <wp:cNvGraphicFramePr>
+              <a:graphicFrameLocks xmlns:a="http://schemas.openxmlformats.org/drawingml/2006/main" noChangeAspect="1"/>
+            </wp:cNvGraphicFramePr>
+            <a:graphic xmlns:a="http://schemas.openxmlformats.org/drawingml/2006/main">
+              <a:graphicData uri="http://schemas.openxmlformats.org/drawingml/2006/picture">
+                <pic:pic xmlns:pic="http://schemas.openxmlformats.org/drawingml/2006/picture">
+                  <pic:nvPicPr>
+                    <pic:cNvPr id="1" name=""/>
+                    <pic:cNvPicPr/>
+                  </pic:nvPicPr>
+                  <pic:blipFill>
+                    <a:blip r:embed="rId10"/>
+                    <a:stretch>
+                      <a:fillRect/>
+                    </a:stretch>
+                  </pic:blipFill>
+                  <pic:spPr>
+                    <a:xfrm>
+                      <a:off x="0" y="0"/>
+                      <a:ext cx="6120130" cy="973455"/>
+                    </a:xfrm>
+                    <a:prstGeom prst="rect">
+                      <a:avLst/>
+                    </a:prstGeom>
+                  </pic:spPr>
+                </pic:pic>
+              </a:graphicData>
+            </a:graphic>
+          </wp:inline>
+        </w:drawing>
+      </w:r>
+    </w:p>
+    <w:p>
+      <w:r>
+        <w:drawing>
+          <wp:inline distT="0" distB="0" distL="0" distR="0" wp14:anchorId="2126E0C1" wp14:editId="3520C6F6">
+            <wp:extent cx="6120130" cy="857250"/>
+            <wp:effectExtent l="0" t="0" r="0" b="0"/>
+            <wp:docPr id="8" name="Immagine 8"/>
+            <wp:cNvGraphicFramePr>
+              <a:graphicFrameLocks xmlns:a="http://schemas.openxmlformats.org/drawingml/2006/main" noChangeAspect="1"/>
+            </wp:cNvGraphicFramePr>
+            <a:graphic xmlns:a="http://schemas.openxmlformats.org/drawingml/2006/main">
+              <a:graphicData uri="http://schemas.openxmlformats.org/drawingml/2006/picture">
+                <pic:pic xmlns:pic="http://schemas.openxmlformats.org/drawingml/2006/picture">
+                  <pic:nvPicPr>
+                    <pic:cNvPr id="1" name=""/>
+                    <pic:cNvPicPr/>
+                  </pic:nvPicPr>
+                  <pic:blipFill>
+                    <a:blip r:embed="rId11"/>
+                    <a:stretch>
+                      <a:fillRect/>
+                    </a:stretch>
+                  </pic:blipFill>
+                  <pic:spPr>
+                    <a:xfrm>
+                      <a:off x="0" y="0"/>
+                      <a:ext cx="6120130" cy="857250"/>
+                    </a:xfrm>
+                    <a:prstGeom prst="rect">
+                      <a:avLst/>
+                    </a:prstGeom>
+                  </pic:spPr>
+                </pic:pic>
+              </a:graphicData>
+            </a:graphic>
+          </wp:inline>
+        </w:drawing>
+      </w:r>
       <w:bookmarkStart w:id="0" w:name="_GoBack"/>
       <w:bookmarkEnd w:id="0"/>
     </w:p>

</xml_diff>